<commit_message>
Homework for lecture 08.JSON Processing (Task 7-17)
</commit_message>
<xml_diff>
--- a/05. C# DataBase/02. Entity Framework Core/08. JSON Processing/08. JSON-Processing-Exercises.docx
+++ b/05. C# DataBase/02. Entity Framework Core/08. JSON Processing/08. JSON-Processing-Exercises.docx
@@ -223,8 +223,6 @@
         </w:rPr>
         <w:t>(optional).</w:t>
       </w:r>
-      <w:bookmarkStart w:id="0" w:name="_GoBack"/>
-      <w:bookmarkEnd w:id="0"/>
     </w:p>
     <w:p>
       <w:pPr>
@@ -403,7 +401,6 @@
       <w:r>
         <w:rPr>
           <w:noProof/>
-          <w:lang w:val="bg-BG" w:eastAsia="bg-BG"/>
         </w:rPr>
         <w:drawing>
           <wp:inline distT="0" distB="0" distL="0" distR="0" wp14:anchorId="5F33BA74" wp14:editId="5E84CA88">
@@ -1393,8 +1390,8 @@
       <w:r>
         <w:t xml:space="preserve">: You will need method </w:t>
       </w:r>
-      <w:bookmarkStart w:id="1" w:name="OLE_LINK3"/>
-      <w:bookmarkStart w:id="2" w:name="OLE_LINK4"/>
+      <w:bookmarkStart w:id="0" w:name="OLE_LINK3"/>
+      <w:bookmarkStart w:id="1" w:name="OLE_LINK4"/>
       <w:r>
         <w:rPr>
           <w:rFonts w:ascii="Consolas" w:hAnsi="Consolas" w:cs="Consolas"/>
@@ -1495,8 +1492,8 @@
         </w:rPr>
         <w:t xml:space="preserve"> inputJson)</w:t>
       </w:r>
+      <w:bookmarkEnd w:id="0"/>
       <w:bookmarkEnd w:id="1"/>
-      <w:bookmarkEnd w:id="2"/>
       <w:r>
         <w:rPr>
           <w:rFonts w:ascii="Consolas" w:hAnsi="Consolas" w:cs="Consolas"/>
@@ -1586,8 +1583,8 @@
         </w:rPr>
         <w:t>$"</w:t>
       </w:r>
-      <w:bookmarkStart w:id="3" w:name="OLE_LINK5"/>
-      <w:bookmarkStart w:id="4" w:name="OLE_LINK6"/>
+      <w:bookmarkStart w:id="2" w:name="OLE_LINK5"/>
+      <w:bookmarkStart w:id="3" w:name="OLE_LINK6"/>
       <w:r>
         <w:rPr>
           <w:rFonts w:ascii="Consolas" w:hAnsi="Consolas" w:cs="Consolas"/>
@@ -1608,8 +1605,8 @@
         </w:rPr>
         <w:t>{CategoryProducts.Count}</w:t>
       </w:r>
+      <w:bookmarkEnd w:id="2"/>
       <w:bookmarkEnd w:id="3"/>
-      <w:bookmarkEnd w:id="4"/>
       <w:r>
         <w:rPr>
           <w:rFonts w:ascii="Consolas" w:hAnsi="Consolas" w:cs="Consolas"/>
@@ -1735,8 +1732,8 @@
       <w:r>
         <w:t xml:space="preserve">: You will need method </w:t>
       </w:r>
-      <w:bookmarkStart w:id="5" w:name="OLE_LINK7"/>
-      <w:bookmarkStart w:id="6" w:name="OLE_LINK8"/>
+      <w:bookmarkStart w:id="4" w:name="OLE_LINK7"/>
+      <w:bookmarkStart w:id="5" w:name="OLE_LINK8"/>
       <w:r>
         <w:rPr>
           <w:rFonts w:ascii="Consolas" w:hAnsi="Consolas" w:cs="Consolas"/>
@@ -1817,8 +1814,8 @@
         </w:rPr>
         <w:t xml:space="preserve"> context)</w:t>
       </w:r>
+      <w:bookmarkEnd w:id="4"/>
       <w:bookmarkEnd w:id="5"/>
-      <w:bookmarkEnd w:id="6"/>
       <w:r>
         <w:rPr>
           <w:rFonts w:ascii="Consolas" w:hAnsi="Consolas" w:cs="Consolas"/>
@@ -2870,8 +2867,8 @@
       <w:r>
         <w:t xml:space="preserve">: You will need method </w:t>
       </w:r>
-      <w:bookmarkStart w:id="7" w:name="OLE_LINK9"/>
-      <w:bookmarkStart w:id="8" w:name="OLE_LINK10"/>
+      <w:bookmarkStart w:id="6" w:name="OLE_LINK9"/>
+      <w:bookmarkStart w:id="7" w:name="OLE_LINK10"/>
       <w:r>
         <w:rPr>
           <w:rFonts w:ascii="Consolas" w:hAnsi="Consolas" w:cs="Consolas"/>
@@ -2952,8 +2949,8 @@
         </w:rPr>
         <w:t xml:space="preserve"> context) </w:t>
       </w:r>
+      <w:bookmarkEnd w:id="6"/>
       <w:bookmarkEnd w:id="7"/>
-      <w:bookmarkEnd w:id="8"/>
       <w:r>
         <w:rPr>
           <w:rFonts w:ascii="Consolas" w:hAnsi="Consolas" w:cs="Consolas"/>
@@ -3157,8 +3154,8 @@
                 <w:noProof/>
               </w:rPr>
             </w:pPr>
-            <w:bookmarkStart w:id="9" w:name="OLE_LINK1"/>
-            <w:bookmarkStart w:id="10" w:name="OLE_LINK2"/>
+            <w:bookmarkStart w:id="8" w:name="OLE_LINK1"/>
+            <w:bookmarkStart w:id="9" w:name="OLE_LINK2"/>
             <w:r>
               <w:rPr>
                 <w:b/>
@@ -3166,8 +3163,8 @@
               </w:rPr>
               <w:t>users-sold-products</w:t>
             </w:r>
+            <w:bookmarkEnd w:id="8"/>
             <w:bookmarkEnd w:id="9"/>
-            <w:bookmarkEnd w:id="10"/>
             <w:r>
               <w:rPr>
                 <w:b/>
@@ -3948,8 +3945,8 @@
       <w:r>
         <w:t xml:space="preserve">: You will need method </w:t>
       </w:r>
-      <w:bookmarkStart w:id="11" w:name="OLE_LINK11"/>
-      <w:bookmarkStart w:id="12" w:name="OLE_LINK12"/>
+      <w:bookmarkStart w:id="10" w:name="OLE_LINK11"/>
+      <w:bookmarkStart w:id="11" w:name="OLE_LINK12"/>
       <w:r>
         <w:rPr>
           <w:rFonts w:ascii="Consolas" w:hAnsi="Consolas" w:cs="Consolas"/>
@@ -4030,8 +4027,8 @@
         </w:rPr>
         <w:t xml:space="preserve"> context) </w:t>
       </w:r>
+      <w:bookmarkEnd w:id="10"/>
       <w:bookmarkEnd w:id="11"/>
-      <w:bookmarkEnd w:id="12"/>
       <w:r>
         <w:rPr>
           <w:rFonts w:ascii="Consolas" w:hAnsi="Consolas" w:cs="Consolas"/>
@@ -5116,7 +5113,7 @@
       <w:r>
         <w:t xml:space="preserve">: You will need method </w:t>
       </w:r>
-      <w:bookmarkStart w:id="13" w:name="OLE_LINK13"/>
+      <w:bookmarkStart w:id="12" w:name="OLE_LINK13"/>
       <w:r>
         <w:rPr>
           <w:rFonts w:ascii="Consolas" w:hAnsi="Consolas" w:cs="Consolas"/>
@@ -5197,7 +5194,7 @@
         </w:rPr>
         <w:t xml:space="preserve"> context)</w:t>
       </w:r>
-      <w:bookmarkEnd w:id="13"/>
+      <w:bookmarkEnd w:id="12"/>
       <w:r>
         <w:rPr>
           <w:rFonts w:ascii="Consolas" w:hAnsi="Consolas" w:cs="Consolas"/>
@@ -7370,7 +7367,6 @@
       <w:r>
         <w:rPr>
           <w:noProof/>
-          <w:lang w:val="bg-BG" w:eastAsia="bg-BG"/>
         </w:rPr>
         <w:lastRenderedPageBreak/>
         <w:drawing>
@@ -8938,7 +8934,7 @@
       <w:r>
         <w:t xml:space="preserve">: You will need method </w:t>
       </w:r>
-      <w:bookmarkStart w:id="14" w:name="OLE_LINK14"/>
+      <w:bookmarkStart w:id="13" w:name="OLE_LINK14"/>
       <w:r>
         <w:rPr>
           <w:rFonts w:ascii="Consolas" w:hAnsi="Consolas" w:cs="Consolas"/>
@@ -9019,7 +9015,7 @@
         </w:rPr>
         <w:t xml:space="preserve"> context)</w:t>
       </w:r>
-      <w:bookmarkEnd w:id="14"/>
+      <w:bookmarkEnd w:id="13"/>
       <w:r>
         <w:rPr>
           <w:rFonts w:ascii="Consolas" w:hAnsi="Consolas" w:cs="Consolas"/>
@@ -9966,7 +9962,7 @@
       <w:r>
         <w:t xml:space="preserve">: You will need method </w:t>
       </w:r>
-      <w:bookmarkStart w:id="15" w:name="OLE_LINK15"/>
+      <w:bookmarkStart w:id="14" w:name="OLE_LINK15"/>
       <w:r>
         <w:rPr>
           <w:rFonts w:ascii="Consolas" w:hAnsi="Consolas" w:cs="Consolas"/>
@@ -10047,7 +10043,7 @@
         </w:rPr>
         <w:t xml:space="preserve"> context)</w:t>
       </w:r>
-      <w:bookmarkEnd w:id="15"/>
+      <w:bookmarkEnd w:id="14"/>
       <w:r>
         <w:rPr>
           <w:rFonts w:ascii="Consolas" w:hAnsi="Consolas" w:cs="Consolas"/>
@@ -11203,8 +11199,8 @@
       <w:r>
         <w:t xml:space="preserve">: You will need method </w:t>
       </w:r>
-      <w:bookmarkStart w:id="16" w:name="OLE_LINK16"/>
-      <w:bookmarkStart w:id="17" w:name="OLE_LINK17"/>
+      <w:bookmarkStart w:id="15" w:name="OLE_LINK16"/>
+      <w:bookmarkStart w:id="16" w:name="OLE_LINK17"/>
       <w:r>
         <w:rPr>
           <w:rFonts w:ascii="Consolas" w:hAnsi="Consolas" w:cs="Consolas"/>
@@ -11285,8 +11281,8 @@
         </w:rPr>
         <w:t xml:space="preserve"> context)</w:t>
       </w:r>
+      <w:bookmarkEnd w:id="15"/>
       <w:bookmarkEnd w:id="16"/>
-      <w:bookmarkEnd w:id="17"/>
       <w:r>
         <w:rPr>
           <w:rFonts w:ascii="Consolas" w:hAnsi="Consolas" w:cs="Consolas"/>
@@ -11353,7 +11349,12 @@
         <w:t xml:space="preserve">JSON </w:t>
       </w:r>
       <w:r>
-        <w:t>in the format provided below.</w:t>
+        <w:t>in the format provid</w:t>
+      </w:r>
+      <w:bookmarkStart w:id="17" w:name="_GoBack"/>
+      <w:bookmarkEnd w:id="17"/>
+      <w:r>
+        <w:t>ed below.</w:t>
       </w:r>
     </w:p>
     <w:tbl>
@@ -11852,7 +11853,7 @@
                 <w:sz w:val="20"/>
                 <w:szCs w:val="20"/>
               </w:rPr>
-              <w:t>: 2w</w:t>
+              <w:t>: 2</w:t>
             </w:r>
           </w:p>
           <w:p>
@@ -17303,7 +17304,6 @@
     <w:r>
       <w:rPr>
         <w:noProof/>
-        <w:lang w:val="bg-BG" w:eastAsia="bg-BG"/>
       </w:rPr>
       <mc:AlternateContent>
         <mc:Choice Requires="wps">
@@ -17391,7 +17391,7 @@
             </wp:anchor>
           </w:drawing>
         </mc:Choice>
-        <mc:Fallback xmlns:w16="http://schemas.microsoft.com/office/word/2018/wordml" xmlns:w16cid="http://schemas.microsoft.com/office/word/2016/wordml/cid" xmlns:w16cex="http://schemas.microsoft.com/office/word/2018/wordml/cex" xmlns:am3d="http://schemas.microsoft.com/office/drawing/2017/model3d" xmlns:aink="http://schemas.microsoft.com/office/drawing/2016/ink" xmlns:cx8="http://schemas.microsoft.com/office/drawing/2016/5/14/chartex" xmlns:cx7="http://schemas.microsoft.com/office/drawing/2016/5/13/chartex" xmlns:cx6="http://schemas.microsoft.com/office/drawing/2016/5/12/chartex" xmlns:cx5="http://schemas.microsoft.com/office/drawing/2016/5/11/chartex" xmlns:cx4="http://schemas.microsoft.com/office/drawing/2016/5/10/chartex" xmlns:cx3="http://schemas.microsoft.com/office/drawing/2016/5/9/chartex" xmlns:cx2="http://schemas.microsoft.com/office/drawing/2015/10/21/chartex">
+        <mc:Fallback xmlns:cx2="http://schemas.microsoft.com/office/drawing/2015/10/21/chartex" xmlns:cx3="http://schemas.microsoft.com/office/drawing/2016/5/9/chartex" xmlns:cx4="http://schemas.microsoft.com/office/drawing/2016/5/10/chartex" xmlns:cx5="http://schemas.microsoft.com/office/drawing/2016/5/11/chartex" xmlns:cx6="http://schemas.microsoft.com/office/drawing/2016/5/12/chartex" xmlns:cx7="http://schemas.microsoft.com/office/drawing/2016/5/13/chartex" xmlns:cx8="http://schemas.microsoft.com/office/drawing/2016/5/14/chartex" xmlns:aink="http://schemas.microsoft.com/office/drawing/2016/ink" xmlns:am3d="http://schemas.microsoft.com/office/drawing/2017/model3d" xmlns:w16cex="http://schemas.microsoft.com/office/word/2018/wordml/cex" xmlns:w16cid="http://schemas.microsoft.com/office/word/2016/wordml/cid" xmlns:w16="http://schemas.microsoft.com/office/word/2018/wordml">
           <w:pict>
             <v:shapetype w14:anchorId="41B1E642" id="_x0000_t202" coordsize="21600,21600" o:spt="202" path="m,l,21600r21600,l21600,xe">
               <v:stroke joinstyle="miter"/>
@@ -17426,7 +17426,6 @@
     <w:r>
       <w:rPr>
         <w:noProof/>
-        <w:lang w:val="bg-BG" w:eastAsia="bg-BG"/>
       </w:rPr>
       <mc:AlternateContent>
         <mc:Choice Requires="wps">
@@ -17611,7 +17610,6 @@
                               <w:noProof/>
                               <w:sz w:val="18"/>
                               <w:szCs w:val="18"/>
-                              <w:lang w:val="bg-BG" w:eastAsia="bg-BG"/>
                             </w:rPr>
                             <w:drawing>
                               <wp:inline distT="0" distB="0" distL="0" distR="0" wp14:anchorId="53621E41" wp14:editId="3BF595D6">
@@ -17678,7 +17676,6 @@
                               <w:noProof/>
                               <w:sz w:val="18"/>
                               <w:szCs w:val="18"/>
-                              <w:lang w:val="bg-BG" w:eastAsia="bg-BG"/>
                             </w:rPr>
                             <w:drawing>
                               <wp:inline distT="0" distB="0" distL="0" distR="0" wp14:anchorId="64E29E7A" wp14:editId="1BD0FFE4">
@@ -17745,7 +17742,6 @@
                               <w:noProof/>
                               <w:sz w:val="18"/>
                               <w:szCs w:val="18"/>
-                              <w:lang w:val="bg-BG" w:eastAsia="bg-BG"/>
                             </w:rPr>
                             <w:drawing>
                               <wp:inline distT="0" distB="0" distL="0" distR="0" wp14:anchorId="293C9B17" wp14:editId="373E17EF">
@@ -17799,7 +17795,6 @@
                               <w:noProof/>
                               <w:sz w:val="18"/>
                               <w:szCs w:val="18"/>
-                              <w:lang w:val="bg-BG" w:eastAsia="bg-BG"/>
                             </w:rPr>
                             <w:drawing>
                               <wp:inline distT="0" distB="0" distL="0" distR="0" wp14:anchorId="75BE9FD2" wp14:editId="14C27CD2">
@@ -17829,7 +17824,7 @@
                                               <a14:useLocalDpi xmlns:a14="http://schemas.microsoft.com/office/drawing/2010/main" val="0"/>
                                             </a:ext>
                                             <a:ext uri="{837473B0-CC2E-450A-ABE3-18F120FF3D39}">
-                                              <a1611:picAttrSrcUrl xmlns:a1611="http://schemas.microsoft.com/office/drawing/2016/11/main" xmlns:w16="http://schemas.microsoft.com/office/word/2018/wordml" xmlns:w16cid="http://schemas.microsoft.com/office/word/2016/wordml/cid" xmlns:w16cex="http://schemas.microsoft.com/office/word/2018/wordml/cex" xmlns:w="http://schemas.openxmlformats.org/wordprocessingml/2006/main" xmlns:w10="urn:schemas-microsoft-com:office:word" xmlns:v="urn:schemas-microsoft-com:vml" xmlns:o="urn:schemas-microsoft-com:office:office" xmlns:am3d="http://schemas.microsoft.com/office/drawing/2017/model3d" xmlns:aink="http://schemas.microsoft.com/office/drawing/2016/ink" xmlns:cx8="http://schemas.microsoft.com/office/drawing/2016/5/14/chartex" xmlns:cx7="http://schemas.microsoft.com/office/drawing/2016/5/13/chartex" xmlns:cx6="http://schemas.microsoft.com/office/drawing/2016/5/12/chartex" xmlns:cx5="http://schemas.microsoft.com/office/drawing/2016/5/11/chartex" xmlns:cx4="http://schemas.microsoft.com/office/drawing/2016/5/10/chartex" xmlns:cx3="http://schemas.microsoft.com/office/drawing/2016/5/9/chartex" xmlns:cx2="http://schemas.microsoft.com/office/drawing/2015/10/21/chartex" xmlns="" r:id="rId9"/>
+                                              <a1611:picAttrSrcUrl xmlns="" xmlns:cx2="http://schemas.microsoft.com/office/drawing/2015/10/21/chartex" xmlns:cx3="http://schemas.microsoft.com/office/drawing/2016/5/9/chartex" xmlns:cx4="http://schemas.microsoft.com/office/drawing/2016/5/10/chartex" xmlns:cx5="http://schemas.microsoft.com/office/drawing/2016/5/11/chartex" xmlns:cx6="http://schemas.microsoft.com/office/drawing/2016/5/12/chartex" xmlns:cx7="http://schemas.microsoft.com/office/drawing/2016/5/13/chartex" xmlns:cx8="http://schemas.microsoft.com/office/drawing/2016/5/14/chartex" xmlns:aink="http://schemas.microsoft.com/office/drawing/2016/ink" xmlns:am3d="http://schemas.microsoft.com/office/drawing/2017/model3d" xmlns:o="urn:schemas-microsoft-com:office:office" xmlns:v="urn:schemas-microsoft-com:vml" xmlns:w10="urn:schemas-microsoft-com:office:word" xmlns:w="http://schemas.openxmlformats.org/wordprocessingml/2006/main" xmlns:w16cex="http://schemas.microsoft.com/office/word/2018/wordml/cex" xmlns:w16cid="http://schemas.microsoft.com/office/word/2016/wordml/cid" xmlns:w16="http://schemas.microsoft.com/office/word/2018/wordml" xmlns:a1611="http://schemas.microsoft.com/office/drawing/2016/11/main" r:id="rId9"/>
                                             </a:ext>
                                           </a:extLst>
                                         </a:blip>
@@ -17869,7 +17864,6 @@
                               <w:noProof/>
                               <w:sz w:val="18"/>
                               <w:szCs w:val="18"/>
-                              <w:lang w:val="bg-BG" w:eastAsia="bg-BG"/>
                             </w:rPr>
                             <w:drawing>
                               <wp:inline distT="0" distB="0" distL="0" distR="0" wp14:anchorId="15168924" wp14:editId="70A0374F">
@@ -17923,7 +17917,6 @@
                               <w:noProof/>
                               <w:sz w:val="18"/>
                               <w:szCs w:val="18"/>
-                              <w:lang w:val="bg-BG" w:eastAsia="bg-BG"/>
                             </w:rPr>
                             <w:drawing>
                               <wp:inline distT="0" distB="0" distL="0" distR="0" wp14:anchorId="1C97DE02" wp14:editId="61D842AB">
@@ -17977,7 +17970,6 @@
                               <w:noProof/>
                               <w:sz w:val="18"/>
                               <w:szCs w:val="18"/>
-                              <w:lang w:val="bg-BG" w:eastAsia="bg-BG"/>
                             </w:rPr>
                             <w:drawing>
                               <wp:inline distT="0" distB="0" distL="0" distR="0" wp14:anchorId="103BD2B7" wp14:editId="40827562">
@@ -18047,7 +18039,6 @@
                               <w:noProof/>
                               <w:sz w:val="18"/>
                               <w:szCs w:val="18"/>
-                              <w:lang w:val="bg-BG" w:eastAsia="bg-BG"/>
                             </w:rPr>
                             <w:drawing>
                               <wp:inline distT="0" distB="0" distL="0" distR="0" wp14:anchorId="620F6097" wp14:editId="67DE1394">
@@ -18114,7 +18105,6 @@
                               <w:noProof/>
                               <w:sz w:val="18"/>
                               <w:szCs w:val="18"/>
-                              <w:lang w:val="bg-BG" w:eastAsia="bg-BG"/>
                             </w:rPr>
                             <w:drawing>
                               <wp:inline distT="0" distB="0" distL="0" distR="0" wp14:anchorId="02F95DD8" wp14:editId="5DBDA342">
@@ -18174,7 +18164,7 @@
             </wp:anchor>
           </w:drawing>
         </mc:Choice>
-        <mc:Fallback xmlns:w16="http://schemas.microsoft.com/office/word/2018/wordml" xmlns:w16cid="http://schemas.microsoft.com/office/word/2016/wordml/cid" xmlns:w16cex="http://schemas.microsoft.com/office/word/2018/wordml/cex" xmlns:am3d="http://schemas.microsoft.com/office/drawing/2017/model3d" xmlns:aink="http://schemas.microsoft.com/office/drawing/2016/ink" xmlns:cx8="http://schemas.microsoft.com/office/drawing/2016/5/14/chartex" xmlns:cx7="http://schemas.microsoft.com/office/drawing/2016/5/13/chartex" xmlns:cx6="http://schemas.microsoft.com/office/drawing/2016/5/12/chartex" xmlns:cx5="http://schemas.microsoft.com/office/drawing/2016/5/11/chartex" xmlns:cx4="http://schemas.microsoft.com/office/drawing/2016/5/10/chartex" xmlns:cx3="http://schemas.microsoft.com/office/drawing/2016/5/9/chartex" xmlns:cx2="http://schemas.microsoft.com/office/drawing/2015/10/21/chartex">
+        <mc:Fallback xmlns:cx2="http://schemas.microsoft.com/office/drawing/2015/10/21/chartex" xmlns:cx3="http://schemas.microsoft.com/office/drawing/2016/5/9/chartex" xmlns:cx4="http://schemas.microsoft.com/office/drawing/2016/5/10/chartex" xmlns:cx5="http://schemas.microsoft.com/office/drawing/2016/5/11/chartex" xmlns:cx6="http://schemas.microsoft.com/office/drawing/2016/5/12/chartex" xmlns:cx7="http://schemas.microsoft.com/office/drawing/2016/5/13/chartex" xmlns:cx8="http://schemas.microsoft.com/office/drawing/2016/5/14/chartex" xmlns:aink="http://schemas.microsoft.com/office/drawing/2016/ink" xmlns:am3d="http://schemas.microsoft.com/office/drawing/2017/model3d" xmlns:w16cex="http://schemas.microsoft.com/office/word/2018/wordml/cex" xmlns:w16cid="http://schemas.microsoft.com/office/word/2016/wordml/cid" xmlns:w16="http://schemas.microsoft.com/office/word/2018/wordml">
           <w:pict>
             <v:shape w14:anchorId="2074F399" id="Text Box 16" o:spid="_x0000_s1027" type="#_x0000_t202" style="position:absolute;margin-left:109pt;margin-top:7pt;width:411.4pt;height:40.45pt;z-index:251657216;visibility:visible;mso-wrap-style:square;mso-width-percent:0;mso-height-percent:0;mso-wrap-distance-left:9pt;mso-wrap-distance-top:0;mso-wrap-distance-right:9pt;mso-wrap-distance-bottom:0;mso-position-horizontal:absolute;mso-position-horizontal-relative:text;mso-position-vertical:absolute;mso-position-vertical-relative:text;mso-width-percent:0;mso-height-percent:0;mso-width-relative:page;mso-height-relative:page;v-text-anchor:top" o:gfxdata="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" filled="f" stroked="f">
               <v:textbox inset=".5mm,1.2mm,.5mm,.5mm">
@@ -18867,7 +18857,6 @@
     <w:r>
       <w:rPr>
         <w:noProof/>
-        <w:lang w:val="bg-BG" w:eastAsia="bg-BG"/>
       </w:rPr>
       <w:drawing>
         <wp:anchor distT="0" distB="0" distL="114300" distR="114300" simplePos="0" relativeHeight="251694080" behindDoc="0" locked="0" layoutInCell="1" allowOverlap="1" wp14:anchorId="318DB6A9" wp14:editId="57820713">
@@ -18882,7 +18871,7 @@
           <wp:effectExtent l="0" t="0" r="0" b="5715"/>
           <wp:wrapSquare wrapText="bothSides"/>
           <wp:docPr id="1" name="Picture 1">
-            <a:hlinkClick xmlns:a="http://schemas.openxmlformats.org/drawingml/2006/main" r:id="rId20"/>
+            <a:hlinkClick xmlns:a="http://schemas.openxmlformats.org/drawingml/2006/main" r:id="rId1"/>
           </wp:docPr>
           <wp:cNvGraphicFramePr>
             <a:graphicFrameLocks xmlns:a="http://schemas.openxmlformats.org/drawingml/2006/main" noChangeAspect="1"/>
@@ -18939,7 +18928,6 @@
     <w:r>
       <w:rPr>
         <w:noProof/>
-        <w:lang w:val="bg-BG" w:eastAsia="bg-BG"/>
       </w:rPr>
       <mc:AlternateContent>
         <mc:Choice Requires="wps">
@@ -19004,7 +18992,7 @@
             </wp:anchor>
           </w:drawing>
         </mc:Choice>
-        <mc:Fallback xmlns:w16="http://schemas.microsoft.com/office/word/2018/wordml" xmlns:w16cid="http://schemas.microsoft.com/office/word/2016/wordml/cid" xmlns:w16cex="http://schemas.microsoft.com/office/word/2018/wordml/cex" xmlns:am3d="http://schemas.microsoft.com/office/drawing/2017/model3d" xmlns:aink="http://schemas.microsoft.com/office/drawing/2016/ink" xmlns:cx8="http://schemas.microsoft.com/office/drawing/2016/5/14/chartex" xmlns:cx7="http://schemas.microsoft.com/office/drawing/2016/5/13/chartex" xmlns:cx6="http://schemas.microsoft.com/office/drawing/2016/5/12/chartex" xmlns:cx5="http://schemas.microsoft.com/office/drawing/2016/5/11/chartex" xmlns:cx4="http://schemas.microsoft.com/office/drawing/2016/5/10/chartex" xmlns:cx3="http://schemas.microsoft.com/office/drawing/2016/5/9/chartex" xmlns:cx2="http://schemas.microsoft.com/office/drawing/2015/10/21/chartex">
+        <mc:Fallback xmlns:cx2="http://schemas.microsoft.com/office/drawing/2015/10/21/chartex" xmlns:cx3="http://schemas.microsoft.com/office/drawing/2016/5/9/chartex" xmlns:cx4="http://schemas.microsoft.com/office/drawing/2016/5/10/chartex" xmlns:cx5="http://schemas.microsoft.com/office/drawing/2016/5/11/chartex" xmlns:cx6="http://schemas.microsoft.com/office/drawing/2016/5/12/chartex" xmlns:cx7="http://schemas.microsoft.com/office/drawing/2016/5/13/chartex" xmlns:cx8="http://schemas.microsoft.com/office/drawing/2016/5/14/chartex" xmlns:aink="http://schemas.microsoft.com/office/drawing/2016/ink" xmlns:am3d="http://schemas.microsoft.com/office/drawing/2017/model3d" xmlns:w16cex="http://schemas.microsoft.com/office/word/2018/wordml/cex" xmlns:w16cid="http://schemas.microsoft.com/office/word/2016/wordml/cid" xmlns:w16="http://schemas.microsoft.com/office/word/2018/wordml">
           <w:pict>
             <v:line w14:anchorId="60BE7D18" id="Straight Connector 19" o:spid="_x0000_s1026" style="position:absolute;flip:y;z-index:251622400;visibility:visible;mso-wrap-style:square;mso-width-percent:0;mso-height-percent:0;mso-wrap-distance-left:9pt;mso-wrap-distance-top:0;mso-wrap-distance-right:9pt;mso-wrap-distance-bottom:0;mso-position-horizontal:absolute;mso-position-horizontal-relative:text;mso-position-vertical:absolute;mso-position-vertical-relative:text;mso-width-percent:0;mso-height-percent:0;mso-width-relative:page;mso-height-relative:page" from="-.1pt,5.2pt" to="520.7pt,5.2pt" o:gfxdata="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" strokecolor="#974706 [1609]" strokeweight="1pt">
               <v:stroke endcap="round"/>
@@ -19016,7 +19004,6 @@
     <w:r>
       <w:rPr>
         <w:noProof/>
-        <w:lang w:val="bg-BG" w:eastAsia="bg-BG"/>
       </w:rPr>
       <mc:AlternateContent>
         <mc:Choice Requires="wps">
@@ -19111,7 +19098,7 @@
                               <w:sz w:val="18"/>
                               <w:szCs w:val="18"/>
                             </w:rPr>
-                            <w:t>6</w:t>
+                            <w:t>11</w:t>
                           </w:r>
                           <w:r>
                             <w:rPr>
@@ -19236,7 +19223,7 @@
                         <w:sz w:val="18"/>
                         <w:szCs w:val="18"/>
                       </w:rPr>
-                      <w:t>6</w:t>
+                      <w:t>11</w:t>
                     </w:r>
                     <w:r>
                       <w:rPr>
@@ -21338,7 +21325,7 @@
 </file>
 
 <file path=customXml/itemProps1.xml><?xml version="1.0" encoding="utf-8"?>
-<ds:datastoreItem xmlns:ds="http://schemas.openxmlformats.org/officeDocument/2006/customXml" ds:itemID="{7D36637D-0E03-422C-894F-04B76A939AD3}">
+<ds:datastoreItem xmlns:ds="http://schemas.openxmlformats.org/officeDocument/2006/customXml" ds:itemID="{2728FFDC-AFC0-4D00-8E68-D11D889B2BA0}">
   <ds:schemaRefs>
     <ds:schemaRef ds:uri="http://schemas.openxmlformats.org/officeDocument/2006/bibliography"/>
   </ds:schemaRefs>

</xml_diff>